<commit_message>
Done if it's working
</commit_message>
<xml_diff>
--- a/Lesson9/Handin/Rapport.docx
+++ b/Lesson9/Handin/Rapport.docx
@@ -6,24 +6,17 @@
       <w:pPr>
         <w:pStyle w:val="Title"/>
       </w:pPr>
-      <w:proofErr w:type="spellStart"/>
-      <w:r>
-        <w:t>Afleveringsopgave</w:t>
-      </w:r>
-      <w:proofErr w:type="spellEnd"/>
-      <w:r>
-        <w:t xml:space="preserve"> 2</w:t>
+      <w:r>
+        <w:t>Afleveringsopgave 4</w:t>
       </w:r>
     </w:p>
     <w:p>
       <w:pPr>
         <w:pStyle w:val="Heading1"/>
       </w:pPr>
-      <w:proofErr w:type="spellStart"/>
       <w:r>
         <w:t>Opgaven</w:t>
       </w:r>
-      <w:proofErr w:type="spellEnd"/>
     </w:p>
     <w:p>
       <w:pPr>
@@ -35,481 +28,432 @@
         <w:rPr>
           <w:lang w:val="da-DK"/>
         </w:rPr>
-        <w:t xml:space="preserve">At lave et program i </w:t>
-      </w:r>
-      <w:proofErr w:type="spellStart"/>
-      <w:r>
-        <w:rPr>
-          <w:lang w:val="da-DK"/>
-        </w:rPr>
-        <w:t>assembly</w:t>
-      </w:r>
-      <w:proofErr w:type="spellEnd"/>
-      <w:r>
-        <w:rPr>
-          <w:lang w:val="da-DK"/>
-        </w:rPr>
-        <w:t>, som kan beregne gennemsnittet af fem 16-bits tal. Til løsningen skal der laves tre</w:t>
-      </w:r>
-      <w:r>
-        <w:rPr>
-          <w:lang w:val="da-DK"/>
-        </w:rPr>
-        <w:t xml:space="preserve"> navngivne subrutiner: </w:t>
+        <w:t>Mål spændingen over ADC0 (potentiometeret) med 8 bits opløsning vha. A/D konverteren (ADC). Værdien fra ADC skal bruges til at sætte arbejdscyklus på et PWM signal vha. timer0 på PB3(OC0) udgangen</w:t>
+      </w:r>
+      <w:r>
+        <w:rPr>
+          <w:lang w:val="da-DK"/>
+        </w:rPr>
+        <w:t>.</w:t>
       </w:r>
     </w:p>
     <w:p>
       <w:pPr>
         <w:rPr>
-          <w:lang w:val="da-DK"/>
-        </w:rPr>
-      </w:pPr>
-      <w:r>
-        <w:rPr>
-          <w:lang w:val="da-DK"/>
-        </w:rPr>
-        <w:t>En ved navn SUM16, der kan lægge to 16-bits tal sammen.</w:t>
+          <w:b/>
+          <w:i/>
+          <w:lang w:val="da-DK"/>
+        </w:rPr>
+      </w:pPr>
+      <w:r>
+        <w:rPr>
+          <w:b/>
+          <w:i/>
+          <w:lang w:val="da-DK"/>
+        </w:rPr>
+        <w:t>Krav til løsningen:</w:t>
+      </w:r>
+    </w:p>
+    <w:p>
+      <w:pPr>
+        <w:pStyle w:val="ListParagraph"/>
+        <w:numPr>
+          <w:ilvl w:val="0"/>
+          <w:numId w:val="13"/>
+        </w:numPr>
+        <w:rPr>
+          <w:b/>
+          <w:i/>
+          <w:lang w:val="da-DK"/>
+        </w:rPr>
+      </w:pPr>
+      <w:r>
+        <w:rPr>
+          <w:b/>
+          <w:i/>
+          <w:lang w:val="da-DK"/>
+        </w:rPr>
+        <w:t>PWM frekvensen skal være ca. 4 kHz</w:t>
+      </w:r>
+    </w:p>
+    <w:p>
+      <w:pPr>
+        <w:pStyle w:val="ListParagraph"/>
+        <w:numPr>
+          <w:ilvl w:val="0"/>
+          <w:numId w:val="13"/>
+        </w:numPr>
+        <w:rPr>
+          <w:b/>
+          <w:i/>
+          <w:lang w:val="da-DK"/>
+        </w:rPr>
+      </w:pPr>
+      <w:r>
+        <w:rPr>
+          <w:b/>
+          <w:i/>
+          <w:lang w:val="da-DK"/>
+        </w:rPr>
+        <w:t>ADC frekvensen skal være under 200 kHz</w:t>
+      </w:r>
+    </w:p>
+    <w:p>
+      <w:pPr>
+        <w:pStyle w:val="ListParagraph"/>
+        <w:numPr>
+          <w:ilvl w:val="0"/>
+          <w:numId w:val="13"/>
+        </w:numPr>
+        <w:rPr>
+          <w:b/>
+          <w:i/>
+          <w:lang w:val="da-DK"/>
+        </w:rPr>
+      </w:pPr>
+      <w:r>
+        <w:rPr>
+          <w:b/>
+          <w:i/>
+          <w:lang w:val="da-DK"/>
+        </w:rPr>
+        <w:t>Når potentiometeret drejes MED URET, ska</w:t>
+      </w:r>
+      <w:r>
+        <w:rPr>
+          <w:b/>
+          <w:i/>
+          <w:lang w:val="da-DK"/>
+        </w:rPr>
+        <w:t>l intensiteten i lysdioden stige og omvendt.</w:t>
+      </w:r>
+    </w:p>
+    <w:p>
+      <w:pPr>
+        <w:pStyle w:val="Heading1"/>
+        <w:rPr>
+          <w:lang w:val="da-DK"/>
+        </w:rPr>
+      </w:pPr>
+      <w:r>
+        <w:rPr>
+          <w:lang w:val="da-DK"/>
+        </w:rPr>
+        <w:t>Min løsning</w:t>
+      </w:r>
+      <w:r>
+        <w:rPr>
+          <w:lang w:val="da-DK"/>
+        </w:rPr>
+        <w:t xml:space="preserve"> </w:t>
+      </w:r>
+    </w:p>
+    <w:p>
+      <w:pPr>
+        <w:rPr>
+          <w:lang w:val="da-DK"/>
+        </w:rPr>
+      </w:pPr>
+      <w:r>
+        <w:rPr>
+          <w:lang w:val="da-DK"/>
+        </w:rPr>
+        <w:t xml:space="preserve">Først starter jeg med at opsætte </w:t>
+      </w:r>
+      <w:r>
+        <w:rPr>
+          <w:lang w:val="da-DK"/>
+        </w:rPr>
+        <w:t>de forskellige I/O-registre og nulstille de registrer jeg vil bruge i mine beregninger.</w:t>
+      </w:r>
+      <w:r>
+        <w:rPr>
+          <w:lang w:val="da-DK"/>
+        </w:rPr>
+        <w:t xml:space="preserve"> </w:t>
+      </w:r>
+    </w:p>
+    <w:p>
+      <w:pPr>
+        <w:rPr>
+          <w:lang w:val="da-DK"/>
+        </w:rPr>
+      </w:pPr>
+      <w:r>
+        <w:rPr>
+          <w:lang w:val="da-DK"/>
+        </w:rPr>
+        <w:t>Jeg sætter timeren op til at kører fast-pwm mode, ikke-inverterende. Med en prescaler på 8, der giver en pwm-frekvens på ca. 3,9 kHz, som er tæt nok på de ca. 4 kHz.</w:t>
+      </w:r>
+    </w:p>
+    <w:p>
+      <w:pPr>
+        <w:rPr>
+          <w:lang w:val="da-DK"/>
+        </w:rPr>
+      </w:pPr>
+      <w:r>
+        <w:rPr>
+          <w:lang w:val="da-DK"/>
+        </w:rPr>
+        <w:t xml:space="preserve">Jeg sætter ADC’en op til at kører med en prescaler på 32, der giver en ADC-frekvens på 125kHz. </w:t>
+      </w:r>
+      <w:r>
+        <w:rPr>
+          <w:lang w:val="da-DK"/>
+        </w:rPr>
+        <w:t xml:space="preserve">Kanal vælgeren </w:t>
+      </w:r>
+      <w:r>
+        <w:rPr>
+          <w:lang w:val="da-DK"/>
+        </w:rPr>
+        <w:t>lader jeg stå som det er da det automatisk er sat til at bruge den adc-kanal jeg skal bruge.</w:t>
+      </w:r>
+      <w:r>
+        <w:rPr>
+          <w:lang w:val="da-DK"/>
+        </w:rPr>
+        <w:t xml:space="preserve"> Og så sørger jeg for at den kører ”left justified” dvs. At de 8 mest betydende bit</w:t>
+      </w:r>
+      <w:r>
+        <w:rPr>
+          <w:lang w:val="da-DK"/>
+        </w:rPr>
+        <w:t xml:space="preserve"> af resultatet</w:t>
+      </w:r>
+      <w:r>
+        <w:rPr>
+          <w:lang w:val="da-DK"/>
+        </w:rPr>
+        <w:t xml:space="preserve"> kommer til at stå i </w:t>
+      </w:r>
+      <w:r>
+        <w:rPr>
+          <w:lang w:val="da-DK"/>
+        </w:rPr>
+        <w:t>et register for sig selv.</w:t>
+      </w:r>
+      <w:r>
+        <w:rPr>
+          <w:lang w:val="da-DK"/>
+        </w:rPr>
+        <w:t xml:space="preserve"> Og så vælger jeg at bruge spændingen på AREF, hvilket vil sige 5V.</w:t>
+      </w:r>
+    </w:p>
+    <w:p>
+      <w:pPr>
+        <w:rPr>
+          <w:lang w:val="da-DK"/>
+        </w:rPr>
+      </w:pPr>
+      <w:r>
+        <w:rPr>
+          <w:lang w:val="da-DK"/>
+        </w:rPr>
+        <w:t>Mit program består af to subrutiner:</w:t>
+      </w:r>
+    </w:p>
+    <w:p>
+      <w:pPr>
+        <w:pStyle w:val="ListParagraph"/>
+        <w:numPr>
+          <w:ilvl w:val="0"/>
+          <w:numId w:val="14"/>
+        </w:numPr>
+        <w:rPr>
+          <w:b/>
+          <w:i/>
+          <w:lang w:val="da-DK"/>
+        </w:rPr>
+      </w:pPr>
+      <w:r>
+        <w:rPr>
+          <w:b/>
+          <w:i/>
+          <w:lang w:val="da-DK"/>
+        </w:rPr>
+        <w:t>Pot_Read:</w:t>
+      </w:r>
+    </w:p>
+    <w:p>
+      <w:pPr>
+        <w:pStyle w:val="ListParagraph"/>
+        <w:rPr>
+          <w:i/>
+          <w:lang w:val="da-DK"/>
+        </w:rPr>
+      </w:pPr>
+      <w:r>
+        <w:rPr>
+          <w:i/>
+          <w:lang w:val="da-DK"/>
+        </w:rPr>
+        <w:t>Starter ADC’en op og venter på at den bliver færdig med en konvertering ved at tjekke ADIF-flaget. Dernæst resettes flaget og de 8 mest betydende bit af 10-bits resultatet læses ind i R16.</w:t>
+      </w:r>
+    </w:p>
+    <w:p>
+      <w:pPr>
+        <w:rPr>
+          <w:i/>
+          <w:lang w:val="da-DK"/>
+        </w:rPr>
+      </w:pPr>
+    </w:p>
+    <w:p>
+      <w:pPr>
+        <w:pStyle w:val="ListParagraph"/>
+        <w:numPr>
+          <w:ilvl w:val="0"/>
+          <w:numId w:val="14"/>
+        </w:numPr>
+        <w:rPr>
+          <w:lang w:val="da-DK"/>
+        </w:rPr>
+      </w:pPr>
+      <w:r>
+        <w:rPr>
+          <w:b/>
+          <w:i/>
+          <w:lang w:val="da-DK"/>
+        </w:rPr>
+        <w:t>PWM_Set:</w:t>
+      </w:r>
+    </w:p>
+    <w:p>
+      <w:pPr>
+        <w:pStyle w:val="ListParagraph"/>
+        <w:rPr>
+          <w:i/>
+          <w:lang w:val="da-DK"/>
+        </w:rPr>
+      </w:pPr>
+      <w:r>
+        <w:rPr>
+          <w:i/>
+          <w:lang w:val="da-DK"/>
+        </w:rPr>
+        <w:t>Ko</w:t>
+      </w:r>
+      <w:r>
+        <w:rPr>
+          <w:i/>
+          <w:lang w:val="da-DK"/>
+        </w:rPr>
+        <w:t>mplementerer register R16 fordi led’en er aktiv-lav.</w:t>
+      </w:r>
+      <w:r>
+        <w:rPr>
+          <w:i/>
+          <w:lang w:val="da-DK"/>
+        </w:rPr>
+        <w:t xml:space="preserve"> Dernæst læses værdien i R16 ud i OCR0-registret og derved sættes duty-cycle af pw</w:t>
+      </w:r>
+      <w:r>
+        <w:rPr>
+          <w:i/>
+          <w:lang w:val="da-DK"/>
+        </w:rPr>
+        <w:t>m</w:t>
+      </w:r>
+      <w:r>
+        <w:rPr>
+          <w:i/>
+          <w:lang w:val="da-DK"/>
+        </w:rPr>
+        <w:t>-signalet.</w:t>
+      </w:r>
+    </w:p>
+    <w:p>
+      <w:pPr>
+        <w:rPr>
+          <w:lang w:val="da-DK"/>
+        </w:rPr>
+      </w:pPr>
+    </w:p>
+    <w:p>
+      <w:pPr>
+        <w:rPr>
+          <w:lang w:val="da-DK"/>
+        </w:rPr>
+      </w:pPr>
+      <w:r>
+        <w:rPr>
+          <w:lang w:val="da-DK"/>
+        </w:rPr>
+        <w:t>Det eneste mit main-loop så gør er at kalde Pot_Read først og dernæst kalde PWM_Set.</w:t>
+      </w:r>
+      <w:r>
+        <w:rPr>
+          <w:lang w:val="da-DK"/>
+        </w:rPr>
+        <w:t xml:space="preserve"> Så heller programsekvensen bliver at læse værdien ind fra potentiometret og komplementerer den for dernæst at sætte duty-cycle af pwm-signalet.</w:t>
+      </w:r>
+    </w:p>
+    <w:p>
+      <w:pPr>
+        <w:rPr>
+          <w:lang w:val="da-DK"/>
+        </w:rPr>
+      </w:pPr>
+      <w:r>
+        <w:rPr>
+          <w:lang w:val="da-DK"/>
+        </w:rPr>
+        <w:t xml:space="preserve">En anden måde man kunne havde opnået resultatet på ville være at sætte timeren til at genererer et inverterende pwm-signal. Så ville man ikke behøve at komplementerer signalet for at få det til at passe </w:t>
+      </w:r>
+      <w:r>
+        <w:rPr>
+          <w:lang w:val="da-DK"/>
+        </w:rPr>
+        <w:lastRenderedPageBreak/>
+        <w:t>med at led’en skal lyse kraftigerer når man roterer potentiometrert med uret.</w:t>
+      </w:r>
+      <w:r>
+        <w:rPr>
+          <w:lang w:val="da-DK"/>
+        </w:rPr>
+        <w:t xml:space="preserve"> Det eneste problem jeg ser ved det er at man ikke kan få led’en til at være helt slukket grundet den måde hvorpå at fast-pwm fungerer på. Hvis man læser på det kan man se at når OCR0 registret er sat til den lavest mulige værdi, så vil der rent faktisk opstå en lille spike hver MAX+1 cycle. Hvilket man tydeligt vil kunne se som om at led’en ikke slukker på trods af at potentiometeret er drejet helt mod uret.</w:t>
+      </w:r>
+      <w:r>
+        <w:rPr>
+          <w:lang w:val="da-DK"/>
+        </w:rPr>
+        <w:t xml:space="preserve"> Hvorimod når OCR0 registret er sat til den højest mulige værdi så fungerer det som forventet med et konstant output.</w:t>
       </w:r>
       <w:r>
         <w:rPr>
           <w:lang w:val="da-DK"/>
         </w:rPr>
         <w:br/>
-        <w:t>En ved navn DIV16_8, der kan dividere et 16-bits tal med et 8-bits tal.</w:t>
-      </w:r>
-      <w:r>
-        <w:rPr>
-          <w:lang w:val="da-DK"/>
-        </w:rPr>
-        <w:br/>
-        <w:t>En ved navn PRINT_DIODE, der kan udskrive resultatet af divisionen på D7:D0 ud fra</w:t>
-      </w:r>
-      <w:r>
-        <w:rPr>
-          <w:lang w:val="da-DK"/>
-        </w:rPr>
-        <w:t xml:space="preserve"> hvilken tilstand knapperne S10 og </w:t>
-      </w:r>
-      <w:r>
-        <w:rPr>
-          <w:lang w:val="da-DK"/>
-        </w:rPr>
-        <w:t>S11 er i.</w:t>
+        <w:t>Hvis man derimod gør som mig og komplementerer resultatet selv. Så vil det faste høje output ved den højest mulige værdi, give et konstant lavt output som vil få led’en til at være slukket som forventet. Og omvendt vil man så få et højt output med et spike</w:t>
+      </w:r>
+      <w:r>
+        <w:rPr>
+          <w:lang w:val="da-DK"/>
+        </w:rPr>
+        <w:t xml:space="preserve"> til lav</w:t>
+      </w:r>
+      <w:r>
+        <w:rPr>
+          <w:lang w:val="da-DK"/>
+        </w:rPr>
+        <w:t xml:space="preserve"> ved MAX+1 cycle</w:t>
+      </w:r>
+      <w:r>
+        <w:rPr>
+          <w:lang w:val="da-DK"/>
+        </w:rPr>
+        <w:t>, som vi dog slet ikke opfatter når vi kigger på led’en.</w:t>
+      </w:r>
+      <w:r>
+        <w:rPr>
+          <w:lang w:val="da-DK"/>
+        </w:rPr>
+        <w:t xml:space="preserve"> Bare lige en lille forklaring på, hvorfor jeg ikke har valgt at kører den som inverterende pwm.</w:t>
       </w:r>
       <w:bookmarkStart w:id="0" w:name="_GoBack"/>
       <w:bookmarkEnd w:id="0"/>
-    </w:p>
-    <w:p>
-      <w:pPr>
-        <w:pStyle w:val="Heading1"/>
-        <w:rPr>
-          <w:lang w:val="da-DK"/>
-        </w:rPr>
-      </w:pPr>
-      <w:r>
-        <w:rPr>
-          <w:lang w:val="da-DK"/>
-        </w:rPr>
-        <w:t>Min løsning</w:t>
-      </w:r>
-      <w:r>
-        <w:rPr>
-          <w:lang w:val="da-DK"/>
-        </w:rPr>
-        <w:t xml:space="preserve"> </w:t>
-      </w:r>
-    </w:p>
-    <w:p>
-      <w:pPr>
-        <w:rPr>
-          <w:lang w:val="da-DK"/>
-        </w:rPr>
-      </w:pPr>
-      <w:r>
-        <w:rPr>
-          <w:lang w:val="da-DK"/>
-        </w:rPr>
-        <w:t xml:space="preserve">Først starter jeg med at opsætte </w:t>
-      </w:r>
-      <w:r>
-        <w:rPr>
-          <w:lang w:val="da-DK"/>
-        </w:rPr>
-        <w:t>de forskellige I/O-registre og nulstille de registrer jeg vil bruge i mine beregninger.</w:t>
-      </w:r>
-      <w:r>
-        <w:rPr>
-          <w:lang w:val="da-DK"/>
-        </w:rPr>
-        <w:t xml:space="preserve"> </w:t>
-      </w:r>
-      <w:r>
-        <w:rPr>
-          <w:lang w:val="da-DK"/>
-        </w:rPr>
-        <w:t>Dernæst går jeg videre til mit Main loop</w:t>
-      </w:r>
-      <w:r>
-        <w:rPr>
-          <w:lang w:val="da-DK"/>
-        </w:rPr>
-        <w:t>.</w:t>
-      </w:r>
-    </w:p>
-    <w:p>
-      <w:pPr>
-        <w:rPr>
-          <w:lang w:val="da-DK"/>
-        </w:rPr>
-      </w:pPr>
-      <w:r>
-        <w:rPr>
-          <w:lang w:val="da-DK"/>
-        </w:rPr>
-        <w:t>Først lægger jeg de fem tal sammen ved hjælp af min SUM16 rutine. Dette giver til sidst tallet 17352. Dette tal dividerer jeg så med 5 ved hjælp af min DIVIDE16_8 rutine</w:t>
-      </w:r>
-      <w:r>
-        <w:rPr>
-          <w:lang w:val="da-DK"/>
-        </w:rPr>
-        <w:t>. Hvilket giver tallet 4410 med rest 3.</w:t>
-      </w:r>
-      <w:r>
-        <w:rPr>
-          <w:lang w:val="da-DK"/>
-        </w:rPr>
-        <w:t xml:space="preserve"> Så </w:t>
-      </w:r>
-      <w:proofErr w:type="spellStart"/>
-      <w:r>
-        <w:rPr>
-          <w:lang w:val="da-DK"/>
-        </w:rPr>
-        <w:t>complementere</w:t>
-      </w:r>
-      <w:proofErr w:type="spellEnd"/>
-      <w:r>
-        <w:rPr>
-          <w:lang w:val="da-DK"/>
-        </w:rPr>
-        <w:t xml:space="preserve"> jeg alle resultat registrene for at tage højde for at displayet er </w:t>
-      </w:r>
-      <w:proofErr w:type="spellStart"/>
-      <w:r>
-        <w:rPr>
-          <w:lang w:val="da-DK"/>
-        </w:rPr>
-        <w:t>active-low</w:t>
-      </w:r>
-      <w:proofErr w:type="spellEnd"/>
-      <w:r>
-        <w:rPr>
-          <w:lang w:val="da-DK"/>
-        </w:rPr>
-        <w:t>.</w:t>
-      </w:r>
-    </w:p>
-    <w:p>
-      <w:pPr>
-        <w:rPr>
-          <w:lang w:val="da-DK"/>
-        </w:rPr>
-      </w:pPr>
-      <w:r>
-        <w:rPr>
-          <w:lang w:val="da-DK"/>
-        </w:rPr>
-        <w:t xml:space="preserve">I min PRINT_DIODE rutine der starter jeg med at læse værdien af knapperne ind. </w:t>
-      </w:r>
-      <w:r>
-        <w:rPr>
-          <w:lang w:val="da-DK"/>
-        </w:rPr>
-        <w:br/>
-      </w:r>
-      <w:r>
-        <w:rPr>
-          <w:lang w:val="da-DK"/>
-        </w:rPr>
-        <w:t xml:space="preserve">Jeg har valgt ikke at </w:t>
-      </w:r>
-      <w:proofErr w:type="spellStart"/>
-      <w:r>
-        <w:rPr>
-          <w:lang w:val="da-DK"/>
-        </w:rPr>
-        <w:t>debounce</w:t>
-      </w:r>
-      <w:proofErr w:type="spellEnd"/>
-      <w:r>
-        <w:rPr>
-          <w:lang w:val="da-DK"/>
-        </w:rPr>
-        <w:t xml:space="preserve"> knapperne grundet at jeg ikke finder det nødvendigt for at den opfylder den funktionalitet der bliver krævet i opgaven. Det eneste der sker ved at knapperne står og preller er at dioderne måske vil virke en smule dæmpede det første stykke tid grundet at </w:t>
-      </w:r>
-      <w:proofErr w:type="spellStart"/>
-      <w:r>
-        <w:rPr>
-          <w:lang w:val="da-DK"/>
-        </w:rPr>
-        <w:t>microcontrolleren</w:t>
-      </w:r>
-      <w:proofErr w:type="spellEnd"/>
-      <w:r>
-        <w:rPr>
-          <w:lang w:val="da-DK"/>
-        </w:rPr>
-        <w:t xml:space="preserve"> står og tænder og slukker for dem virkelig hurtigt, men det er kun kortvarigt og de vil stadigvæk lyse forholdsvis kraftigt.</w:t>
-      </w:r>
-      <w:r>
-        <w:rPr>
-          <w:lang w:val="da-DK"/>
-        </w:rPr>
-        <w:br/>
-        <w:t xml:space="preserve">Dernæst </w:t>
-      </w:r>
-      <w:proofErr w:type="spellStart"/>
-      <w:r>
-        <w:rPr>
-          <w:lang w:val="da-DK"/>
-        </w:rPr>
-        <w:t>or’er</w:t>
-      </w:r>
-      <w:proofErr w:type="spellEnd"/>
-      <w:r>
-        <w:rPr>
-          <w:lang w:val="da-DK"/>
-        </w:rPr>
-        <w:t xml:space="preserve"> jeg den indlæste værdi af kna</w:t>
-      </w:r>
-      <w:r>
-        <w:rPr>
-          <w:lang w:val="da-DK"/>
-        </w:rPr>
-        <w:t xml:space="preserve">pperne med en maske der sætter alle andre bits end knapperne. Dernæst komplementerer jeg registret og får derved en byte der repræsentere knappernes værdi. Så tester jeg om det blev 0, for hvis det blev det må det betyde at ingen af knapperne var tændte og så slukker jeg </w:t>
-      </w:r>
-      <w:r>
-        <w:rPr>
-          <w:lang w:val="da-DK"/>
-        </w:rPr>
-        <w:t>alle dioderne</w:t>
-      </w:r>
-      <w:r>
-        <w:rPr>
-          <w:lang w:val="da-DK"/>
-        </w:rPr>
-        <w:t xml:space="preserve"> og starter forfra med at tjekke knapperne.</w:t>
-      </w:r>
-      <w:r>
-        <w:rPr>
-          <w:lang w:val="da-DK"/>
-        </w:rPr>
-        <w:br/>
-        <w:t xml:space="preserve">Hvis ikke det var </w:t>
-      </w:r>
-      <w:proofErr w:type="spellStart"/>
-      <w:r>
-        <w:rPr>
-          <w:lang w:val="da-DK"/>
-        </w:rPr>
-        <w:t>tilfælder</w:t>
-      </w:r>
-      <w:proofErr w:type="spellEnd"/>
-      <w:r>
-        <w:rPr>
-          <w:lang w:val="da-DK"/>
-        </w:rPr>
-        <w:t xml:space="preserve"> at knapperne ikke var aktiveret. Så sammenligner jeg registret med en maske, hvor de to bits der repræsentere knapperne er sat. Hvis værdien i registret er lig værdien i masken, så viser jeg re</w:t>
-      </w:r>
-      <w:r>
-        <w:rPr>
-          <w:lang w:val="da-DK"/>
-        </w:rPr>
-        <w:t xml:space="preserve">sten fra divisionen på dioderne </w:t>
-      </w:r>
-      <w:r>
-        <w:rPr>
-          <w:lang w:val="da-DK"/>
-        </w:rPr>
-        <w:t>og starter</w:t>
-      </w:r>
-      <w:r>
-        <w:rPr>
-          <w:lang w:val="da-DK"/>
-        </w:rPr>
-        <w:t xml:space="preserve"> forfra med at tjekke knapperne.</w:t>
-      </w:r>
-      <w:r>
-        <w:rPr>
-          <w:lang w:val="da-DK"/>
-        </w:rPr>
-        <w:br/>
-        <w:t xml:space="preserve">Hvis dette heller ikke var </w:t>
-      </w:r>
-      <w:proofErr w:type="spellStart"/>
-      <w:r>
-        <w:rPr>
-          <w:lang w:val="da-DK"/>
-        </w:rPr>
-        <w:t>tilfælder</w:t>
-      </w:r>
-      <w:proofErr w:type="spellEnd"/>
-      <w:r>
-        <w:rPr>
-          <w:lang w:val="da-DK"/>
-        </w:rPr>
-        <w:t xml:space="preserve"> så tjekker jeg om det bit der repræsenterer S10 er sat. Hvis det er det så viser jeg </w:t>
-      </w:r>
-      <w:proofErr w:type="spellStart"/>
-      <w:r>
-        <w:rPr>
-          <w:lang w:val="da-DK"/>
-        </w:rPr>
-        <w:t>lsb</w:t>
-      </w:r>
-      <w:proofErr w:type="spellEnd"/>
-      <w:r>
-        <w:rPr>
-          <w:lang w:val="da-DK"/>
-        </w:rPr>
-        <w:t xml:space="preserve"> fra </w:t>
-      </w:r>
-      <w:proofErr w:type="spellStart"/>
-      <w:r>
-        <w:rPr>
-          <w:lang w:val="da-DK"/>
-        </w:rPr>
-        <w:t>divisonen</w:t>
-      </w:r>
-      <w:proofErr w:type="spellEnd"/>
-      <w:r>
-        <w:rPr>
-          <w:lang w:val="da-DK"/>
-        </w:rPr>
-        <w:t xml:space="preserve"> på dioderne </w:t>
-      </w:r>
-      <w:r>
-        <w:rPr>
-          <w:lang w:val="da-DK"/>
-        </w:rPr>
-        <w:t>og starter forfra med at tjekke knapperne.</w:t>
-      </w:r>
-      <w:r>
-        <w:rPr>
-          <w:lang w:val="da-DK"/>
-        </w:rPr>
-        <w:br/>
-        <w:t xml:space="preserve">Og til sidst, hvis ikke S10 var tændt så er der kun den mulighed tilbage at S11 er tændt og så viser jeg </w:t>
-      </w:r>
-      <w:proofErr w:type="spellStart"/>
-      <w:r>
-        <w:rPr>
-          <w:lang w:val="da-DK"/>
-        </w:rPr>
-        <w:t>msb</w:t>
-      </w:r>
-      <w:proofErr w:type="spellEnd"/>
-      <w:r>
-        <w:rPr>
-          <w:lang w:val="da-DK"/>
-        </w:rPr>
-        <w:t xml:space="preserve"> på dioderne </w:t>
-      </w:r>
-      <w:r>
-        <w:rPr>
-          <w:lang w:val="da-DK"/>
-        </w:rPr>
-        <w:t>og starter forfra med at tjekke knapperne.</w:t>
-      </w:r>
-    </w:p>
-    <w:p>
-      <w:pPr>
-        <w:rPr>
-          <w:lang w:val="da-DK"/>
-        </w:rPr>
-      </w:pPr>
-      <w:r>
-        <w:rPr>
-          <w:lang w:val="da-DK"/>
-        </w:rPr>
-        <w:t xml:space="preserve">Min SUM16 rutine fungerer ved at den først lægger de lave </w:t>
-      </w:r>
-      <w:proofErr w:type="spellStart"/>
-      <w:r>
-        <w:rPr>
-          <w:lang w:val="da-DK"/>
-        </w:rPr>
-        <w:t>byte’s</w:t>
-      </w:r>
-      <w:proofErr w:type="spellEnd"/>
-      <w:r>
-        <w:rPr>
-          <w:lang w:val="da-DK"/>
-        </w:rPr>
-        <w:t xml:space="preserve"> sammen og dernæst lægger de høje </w:t>
-      </w:r>
-      <w:proofErr w:type="spellStart"/>
-      <w:r>
-        <w:rPr>
-          <w:lang w:val="da-DK"/>
-        </w:rPr>
-        <w:t>byte’s</w:t>
-      </w:r>
-      <w:proofErr w:type="spellEnd"/>
-      <w:r>
-        <w:rPr>
-          <w:lang w:val="da-DK"/>
-        </w:rPr>
-        <w:t xml:space="preserve"> sammen, med </w:t>
-      </w:r>
-      <w:proofErr w:type="spellStart"/>
-      <w:r>
-        <w:rPr>
-          <w:lang w:val="da-DK"/>
-        </w:rPr>
-        <w:t>carry</w:t>
-      </w:r>
-      <w:proofErr w:type="spellEnd"/>
-      <w:r>
-        <w:rPr>
-          <w:lang w:val="da-DK"/>
-        </w:rPr>
-        <w:t xml:space="preserve">. </w:t>
-      </w:r>
-    </w:p>
-    <w:p>
-      <w:pPr>
-        <w:rPr>
-          <w:lang w:val="da-DK"/>
-        </w:rPr>
-      </w:pPr>
-      <w:r>
-        <w:rPr>
-          <w:lang w:val="da-DK"/>
-        </w:rPr>
-        <w:t xml:space="preserve">Min DIV16_8 rutine fungerer ved at den trækker nævneren fra tælleren og for hver gang den kan det tæller den en kvotient op. Nå den registrere at tælleren går i minus, så trækker den en fra kvotienten og </w:t>
-      </w:r>
-      <w:r>
-        <w:rPr>
-          <w:lang w:val="da-DK"/>
-        </w:rPr>
-        <w:lastRenderedPageBreak/>
-        <w:t xml:space="preserve">lægger nævneren en gang til tælleren. Og slutter af med at returnere </w:t>
-      </w:r>
-      <w:proofErr w:type="spellStart"/>
-      <w:r>
-        <w:rPr>
-          <w:lang w:val="da-DK"/>
-        </w:rPr>
-        <w:t>kvotienen</w:t>
-      </w:r>
-      <w:proofErr w:type="spellEnd"/>
-      <w:r>
-        <w:rPr>
-          <w:lang w:val="da-DK"/>
-        </w:rPr>
-        <w:t xml:space="preserve"> og den rest der var tilbage.</w:t>
-      </w:r>
     </w:p>
     <w:sectPr>
       <w:headerReference w:type="default" r:id="rId8"/>
@@ -644,7 +588,10 @@
       <w:ptab w:relativeTo="margin" w:alignment="right" w:leader="none"/>
     </w:r>
     <w:r>
-      <w:t>MIC 10/04</w:t>
+      <w:t>MIC 17</w:t>
+    </w:r>
+    <w:r>
+      <w:t>/04</w:t>
     </w:r>
     <w:r>
       <w:t>-2015</w:t>
@@ -748,6 +695,232 @@
       <w:pPr>
         <w:ind w:left="1584" w:hanging="1584"/>
       </w:pPr>
+    </w:lvl>
+  </w:abstractNum>
+  <w:abstractNum w:abstractNumId="1">
+    <w:nsid w:val="5B836A35"/>
+    <w:multiLevelType w:val="hybridMultilevel"/>
+    <w:tmpl w:val="7DF46A04"/>
+    <w:lvl w:ilvl="0" w:tplc="04060001">
+      <w:start w:val="1"/>
+      <w:numFmt w:val="bullet"/>
+      <w:lvlText w:val=""/>
+      <w:lvlJc w:val="left"/>
+      <w:pPr>
+        <w:ind w:left="720" w:hanging="360"/>
+      </w:pPr>
+      <w:rPr>
+        <w:rFonts w:ascii="Symbol" w:hAnsi="Symbol" w:hint="default"/>
+      </w:rPr>
+    </w:lvl>
+    <w:lvl w:ilvl="1" w:tplc="04060003" w:tentative="1">
+      <w:start w:val="1"/>
+      <w:numFmt w:val="bullet"/>
+      <w:lvlText w:val="o"/>
+      <w:lvlJc w:val="left"/>
+      <w:pPr>
+        <w:ind w:left="1440" w:hanging="360"/>
+      </w:pPr>
+      <w:rPr>
+        <w:rFonts w:ascii="Courier New" w:hAnsi="Courier New" w:cs="Courier New" w:hint="default"/>
+      </w:rPr>
+    </w:lvl>
+    <w:lvl w:ilvl="2" w:tplc="04060005" w:tentative="1">
+      <w:start w:val="1"/>
+      <w:numFmt w:val="bullet"/>
+      <w:lvlText w:val=""/>
+      <w:lvlJc w:val="left"/>
+      <w:pPr>
+        <w:ind w:left="2160" w:hanging="360"/>
+      </w:pPr>
+      <w:rPr>
+        <w:rFonts w:ascii="Wingdings" w:hAnsi="Wingdings" w:hint="default"/>
+      </w:rPr>
+    </w:lvl>
+    <w:lvl w:ilvl="3" w:tplc="04060001" w:tentative="1">
+      <w:start w:val="1"/>
+      <w:numFmt w:val="bullet"/>
+      <w:lvlText w:val=""/>
+      <w:lvlJc w:val="left"/>
+      <w:pPr>
+        <w:ind w:left="2880" w:hanging="360"/>
+      </w:pPr>
+      <w:rPr>
+        <w:rFonts w:ascii="Symbol" w:hAnsi="Symbol" w:hint="default"/>
+      </w:rPr>
+    </w:lvl>
+    <w:lvl w:ilvl="4" w:tplc="04060003" w:tentative="1">
+      <w:start w:val="1"/>
+      <w:numFmt w:val="bullet"/>
+      <w:lvlText w:val="o"/>
+      <w:lvlJc w:val="left"/>
+      <w:pPr>
+        <w:ind w:left="3600" w:hanging="360"/>
+      </w:pPr>
+      <w:rPr>
+        <w:rFonts w:ascii="Courier New" w:hAnsi="Courier New" w:cs="Courier New" w:hint="default"/>
+      </w:rPr>
+    </w:lvl>
+    <w:lvl w:ilvl="5" w:tplc="04060005" w:tentative="1">
+      <w:start w:val="1"/>
+      <w:numFmt w:val="bullet"/>
+      <w:lvlText w:val=""/>
+      <w:lvlJc w:val="left"/>
+      <w:pPr>
+        <w:ind w:left="4320" w:hanging="360"/>
+      </w:pPr>
+      <w:rPr>
+        <w:rFonts w:ascii="Wingdings" w:hAnsi="Wingdings" w:hint="default"/>
+      </w:rPr>
+    </w:lvl>
+    <w:lvl w:ilvl="6" w:tplc="04060001" w:tentative="1">
+      <w:start w:val="1"/>
+      <w:numFmt w:val="bullet"/>
+      <w:lvlText w:val=""/>
+      <w:lvlJc w:val="left"/>
+      <w:pPr>
+        <w:ind w:left="5040" w:hanging="360"/>
+      </w:pPr>
+      <w:rPr>
+        <w:rFonts w:ascii="Symbol" w:hAnsi="Symbol" w:hint="default"/>
+      </w:rPr>
+    </w:lvl>
+    <w:lvl w:ilvl="7" w:tplc="04060003" w:tentative="1">
+      <w:start w:val="1"/>
+      <w:numFmt w:val="bullet"/>
+      <w:lvlText w:val="o"/>
+      <w:lvlJc w:val="left"/>
+      <w:pPr>
+        <w:ind w:left="5760" w:hanging="360"/>
+      </w:pPr>
+      <w:rPr>
+        <w:rFonts w:ascii="Courier New" w:hAnsi="Courier New" w:cs="Courier New" w:hint="default"/>
+      </w:rPr>
+    </w:lvl>
+    <w:lvl w:ilvl="8" w:tplc="04060005" w:tentative="1">
+      <w:start w:val="1"/>
+      <w:numFmt w:val="bullet"/>
+      <w:lvlText w:val=""/>
+      <w:lvlJc w:val="left"/>
+      <w:pPr>
+        <w:ind w:left="6480" w:hanging="360"/>
+      </w:pPr>
+      <w:rPr>
+        <w:rFonts w:ascii="Wingdings" w:hAnsi="Wingdings" w:hint="default"/>
+      </w:rPr>
+    </w:lvl>
+  </w:abstractNum>
+  <w:abstractNum w:abstractNumId="2">
+    <w:nsid w:val="64746F7C"/>
+    <w:multiLevelType w:val="hybridMultilevel"/>
+    <w:tmpl w:val="D952B486"/>
+    <w:lvl w:ilvl="0" w:tplc="04060001">
+      <w:start w:val="1"/>
+      <w:numFmt w:val="bullet"/>
+      <w:lvlText w:val=""/>
+      <w:lvlJc w:val="left"/>
+      <w:pPr>
+        <w:ind w:left="720" w:hanging="360"/>
+      </w:pPr>
+      <w:rPr>
+        <w:rFonts w:ascii="Symbol" w:hAnsi="Symbol" w:hint="default"/>
+      </w:rPr>
+    </w:lvl>
+    <w:lvl w:ilvl="1" w:tplc="04060003" w:tentative="1">
+      <w:start w:val="1"/>
+      <w:numFmt w:val="bullet"/>
+      <w:lvlText w:val="o"/>
+      <w:lvlJc w:val="left"/>
+      <w:pPr>
+        <w:ind w:left="1440" w:hanging="360"/>
+      </w:pPr>
+      <w:rPr>
+        <w:rFonts w:ascii="Courier New" w:hAnsi="Courier New" w:cs="Courier New" w:hint="default"/>
+      </w:rPr>
+    </w:lvl>
+    <w:lvl w:ilvl="2" w:tplc="04060005" w:tentative="1">
+      <w:start w:val="1"/>
+      <w:numFmt w:val="bullet"/>
+      <w:lvlText w:val=""/>
+      <w:lvlJc w:val="left"/>
+      <w:pPr>
+        <w:ind w:left="2160" w:hanging="360"/>
+      </w:pPr>
+      <w:rPr>
+        <w:rFonts w:ascii="Wingdings" w:hAnsi="Wingdings" w:hint="default"/>
+      </w:rPr>
+    </w:lvl>
+    <w:lvl w:ilvl="3" w:tplc="04060001" w:tentative="1">
+      <w:start w:val="1"/>
+      <w:numFmt w:val="bullet"/>
+      <w:lvlText w:val=""/>
+      <w:lvlJc w:val="left"/>
+      <w:pPr>
+        <w:ind w:left="2880" w:hanging="360"/>
+      </w:pPr>
+      <w:rPr>
+        <w:rFonts w:ascii="Symbol" w:hAnsi="Symbol" w:hint="default"/>
+      </w:rPr>
+    </w:lvl>
+    <w:lvl w:ilvl="4" w:tplc="04060003" w:tentative="1">
+      <w:start w:val="1"/>
+      <w:numFmt w:val="bullet"/>
+      <w:lvlText w:val="o"/>
+      <w:lvlJc w:val="left"/>
+      <w:pPr>
+        <w:ind w:left="3600" w:hanging="360"/>
+      </w:pPr>
+      <w:rPr>
+        <w:rFonts w:ascii="Courier New" w:hAnsi="Courier New" w:cs="Courier New" w:hint="default"/>
+      </w:rPr>
+    </w:lvl>
+    <w:lvl w:ilvl="5" w:tplc="04060005" w:tentative="1">
+      <w:start w:val="1"/>
+      <w:numFmt w:val="bullet"/>
+      <w:lvlText w:val=""/>
+      <w:lvlJc w:val="left"/>
+      <w:pPr>
+        <w:ind w:left="4320" w:hanging="360"/>
+      </w:pPr>
+      <w:rPr>
+        <w:rFonts w:ascii="Wingdings" w:hAnsi="Wingdings" w:hint="default"/>
+      </w:rPr>
+    </w:lvl>
+    <w:lvl w:ilvl="6" w:tplc="04060001" w:tentative="1">
+      <w:start w:val="1"/>
+      <w:numFmt w:val="bullet"/>
+      <w:lvlText w:val=""/>
+      <w:lvlJc w:val="left"/>
+      <w:pPr>
+        <w:ind w:left="5040" w:hanging="360"/>
+      </w:pPr>
+      <w:rPr>
+        <w:rFonts w:ascii="Symbol" w:hAnsi="Symbol" w:hint="default"/>
+      </w:rPr>
+    </w:lvl>
+    <w:lvl w:ilvl="7" w:tplc="04060003" w:tentative="1">
+      <w:start w:val="1"/>
+      <w:numFmt w:val="bullet"/>
+      <w:lvlText w:val="o"/>
+      <w:lvlJc w:val="left"/>
+      <w:pPr>
+        <w:ind w:left="5760" w:hanging="360"/>
+      </w:pPr>
+      <w:rPr>
+        <w:rFonts w:ascii="Courier New" w:hAnsi="Courier New" w:cs="Courier New" w:hint="default"/>
+      </w:rPr>
+    </w:lvl>
+    <w:lvl w:ilvl="8" w:tplc="04060005" w:tentative="1">
+      <w:start w:val="1"/>
+      <w:numFmt w:val="bullet"/>
+      <w:lvlText w:val=""/>
+      <w:lvlJc w:val="left"/>
+      <w:pPr>
+        <w:ind w:left="6480" w:hanging="360"/>
+      </w:pPr>
+      <w:rPr>
+        <w:rFonts w:ascii="Wingdings" w:hAnsi="Wingdings" w:hint="default"/>
+      </w:rPr>
     </w:lvl>
   </w:abstractNum>
   <w:num w:numId="1">
@@ -812,6 +985,12 @@
   </w:num>
   <w:num w:numId="12">
     <w:abstractNumId w:val="0"/>
+  </w:num>
+  <w:num w:numId="13">
+    <w:abstractNumId w:val="1"/>
+  </w:num>
+  <w:num w:numId="14">
+    <w:abstractNumId w:val="2"/>
   </w:num>
 </w:numbering>
 </file>

</xml_diff>